<commit_message>
Update templates and index.html
</commit_message>
<xml_diff>
--- a/pelayo/templates/n2.docx
+++ b/pelayo/templates/n2.docx
@@ -195,8 +195,8 @@
     </w:p>
     <w:tbl>
       <w:tblPr>
-        <w:tblW w:w="11330" w:type="dxa"/>
-        <w:tblInd w:w="-105" w:type="dxa"/>
+        <w:tblW w:w="11341" w:type="dxa"/>
+        <w:tblInd w:w="-289" w:type="dxa"/>
         <w:tblBorders>
           <w:top w:val="single" w:sz="4" w:space="0" w:color="000000"/>
           <w:left w:val="single" w:sz="4" w:space="0" w:color="000000"/>
@@ -211,15 +211,15 @@
         <w:tblLook w:val="0000" w:firstRow="0" w:lastRow="0" w:firstColumn="0" w:lastColumn="0" w:noHBand="0" w:noVBand="0"/>
       </w:tblPr>
       <w:tblGrid>
-        <w:gridCol w:w="1735"/>
+        <w:gridCol w:w="1919"/>
         <w:gridCol w:w="6415"/>
         <w:gridCol w:w="1090"/>
-        <w:gridCol w:w="2090"/>
+        <w:gridCol w:w="1917"/>
       </w:tblGrid>
       <w:tr>
         <w:tc>
           <w:tcPr>
-            <w:tcW w:w="1735" w:type="dxa"/>
+            <w:tcW w:w="1919" w:type="dxa"/>
             <w:tcBorders>
               <w:top w:val="single" w:sz="4" w:space="0" w:color="auto"/>
               <w:left w:val="single" w:sz="4" w:space="0" w:color="auto"/>
@@ -245,7 +245,27 @@
                 <w:szCs w:val="24"/>
                 <w:lang w:val="es-ES_tradnl"/>
               </w:rPr>
-              <w:t>COMISARIA:</w:t>
+              <w:t>COMISAR</w:t>
+            </w:r>
+            <w:r>
+              <w:rPr>
+                <w:b/>
+                <w:bCs/>
+                <w:sz w:val="24"/>
+                <w:szCs w:val="24"/>
+                <w:lang w:val="es-ES_tradnl"/>
+              </w:rPr>
+              <w:t>Í</w:t>
+            </w:r>
+            <w:r>
+              <w:rPr>
+                <w:b/>
+                <w:bCs/>
+                <w:sz w:val="24"/>
+                <w:szCs w:val="24"/>
+                <w:lang w:val="es-ES_tradnl"/>
+              </w:rPr>
+              <w:t>A:</w:t>
             </w:r>
           </w:p>
         </w:tc>
@@ -274,6 +294,13 @@
                 <w:sz w:val="24"/>
                 <w:szCs w:val="24"/>
               </w:rPr>
+              <w:t>MADRID-</w:t>
+            </w:r>
+            <w:r>
+              <w:rPr>
+                <w:sz w:val="24"/>
+                <w:szCs w:val="24"/>
+              </w:rPr>
               <w:t>PUENTE DE VALLECAS</w:t>
             </w:r>
           </w:p>
@@ -307,7 +334,7 @@
         </w:tc>
         <w:tc>
           <w:tcPr>
-            <w:tcW w:w="2090" w:type="dxa"/>
+            <w:tcW w:w="1917" w:type="dxa"/>
             <w:tcBorders>
               <w:top w:val="single" w:sz="4" w:space="0" w:color="auto"/>
               <w:left w:val="single" w:sz="4" w:space="0" w:color="auto"/>
@@ -355,7 +382,7 @@
         </w:trPr>
         <w:tc>
           <w:tcPr>
-            <w:tcW w:w="1735" w:type="dxa"/>
+            <w:tcW w:w="1919" w:type="dxa"/>
             <w:tcBorders>
               <w:top w:val="single" w:sz="4" w:space="0" w:color="auto"/>
               <w:left w:val="single" w:sz="4" w:space="0" w:color="auto"/>
@@ -387,7 +414,7 @@
         </w:tc>
         <w:tc>
           <w:tcPr>
-            <w:tcW w:w="9595" w:type="dxa"/>
+            <w:tcW w:w="9422" w:type="dxa"/>
             <w:gridSpan w:val="3"/>
             <w:tcBorders>
               <w:top w:val="single" w:sz="4" w:space="0" w:color="auto"/>
@@ -496,8 +523,8 @@
     </w:p>
     <w:tbl>
       <w:tblPr>
-        <w:tblW w:w="11304" w:type="dxa"/>
-        <w:tblInd w:w="-72" w:type="dxa"/>
+        <w:tblW w:w="11341" w:type="dxa"/>
+        <w:tblInd w:w="-289" w:type="dxa"/>
         <w:tblLayout w:type="fixed"/>
         <w:tblCellMar>
           <w:left w:w="70" w:type="dxa"/>
@@ -506,17 +533,17 @@
         <w:tblLook w:val="0000" w:firstRow="0" w:lastRow="0" w:firstColumn="0" w:lastColumn="0" w:noHBand="0" w:noVBand="0"/>
       </w:tblPr>
       <w:tblGrid>
-        <w:gridCol w:w="1339"/>
+        <w:gridCol w:w="1556"/>
         <w:gridCol w:w="1390"/>
         <w:gridCol w:w="957"/>
         <w:gridCol w:w="1985"/>
         <w:gridCol w:w="1134"/>
-        <w:gridCol w:w="4499"/>
+        <w:gridCol w:w="4319"/>
       </w:tblGrid>
       <w:tr>
         <w:tc>
           <w:tcPr>
-            <w:tcW w:w="1339" w:type="dxa"/>
+            <w:tcW w:w="1556" w:type="dxa"/>
             <w:tcBorders>
               <w:top w:val="single" w:sz="4" w:space="0" w:color="000000"/>
               <w:left w:val="single" w:sz="4" w:space="0" w:color="000000"/>
@@ -691,7 +718,7 @@
         </w:tc>
         <w:tc>
           <w:tcPr>
-            <w:tcW w:w="4499" w:type="dxa"/>
+            <w:tcW w:w="4319" w:type="dxa"/>
             <w:tcBorders>
               <w:top w:val="single" w:sz="4" w:space="0" w:color="000000"/>
               <w:left w:val="single" w:sz="4" w:space="0" w:color="000000"/>
@@ -742,7 +769,7 @@
         </w:trPr>
         <w:tc>
           <w:tcPr>
-            <w:tcW w:w="11304" w:type="dxa"/>
+            <w:tcW w:w="11341" w:type="dxa"/>
             <w:gridSpan w:val="6"/>
             <w:tcBorders>
               <w:top w:val="single" w:sz="4" w:space="0" w:color="000000"/>
@@ -868,8 +895,8 @@
     </w:p>
     <w:tbl>
       <w:tblPr>
-        <w:tblW w:w="11310" w:type="dxa"/>
-        <w:tblInd w:w="-105" w:type="dxa"/>
+        <w:tblW w:w="11341" w:type="dxa"/>
+        <w:tblInd w:w="-289" w:type="dxa"/>
         <w:tblBorders>
           <w:top w:val="single" w:sz="4" w:space="0" w:color="auto"/>
           <w:left w:val="single" w:sz="4" w:space="0" w:color="auto"/>
@@ -886,7 +913,7 @@
         <w:tblLook w:val="0000" w:firstRow="0" w:lastRow="0" w:firstColumn="0" w:lastColumn="0" w:noHBand="0" w:noVBand="0"/>
       </w:tblPr>
       <w:tblGrid>
-        <w:gridCol w:w="2018"/>
+        <w:gridCol w:w="2202"/>
         <w:gridCol w:w="1985"/>
         <w:gridCol w:w="1842"/>
         <w:gridCol w:w="1497"/>
@@ -894,7 +921,7 @@
         <w:gridCol w:w="246"/>
         <w:gridCol w:w="650"/>
         <w:gridCol w:w="1477"/>
-        <w:gridCol w:w="1070"/>
+        <w:gridCol w:w="917"/>
       </w:tblGrid>
       <w:tr>
         <w:trPr>
@@ -903,7 +930,7 @@
         </w:trPr>
         <w:tc>
           <w:tcPr>
-            <w:tcW w:w="2018" w:type="dxa"/>
+            <w:tcW w:w="2202" w:type="dxa"/>
             <w:shd w:val="clear" w:color="auto" w:fill="F3F3F3"/>
           </w:tcPr>
           <w:p>
@@ -986,7 +1013,7 @@
         </w:tc>
         <w:tc>
           <w:tcPr>
-            <w:tcW w:w="5465" w:type="dxa"/>
+            <w:tcW w:w="5312" w:type="dxa"/>
             <w:gridSpan w:val="6"/>
             <w:shd w:val="clear" w:color="auto" w:fill="auto"/>
           </w:tcPr>
@@ -1027,7 +1054,7 @@
         </w:trPr>
         <w:tc>
           <w:tcPr>
-            <w:tcW w:w="2018" w:type="dxa"/>
+            <w:tcW w:w="2202" w:type="dxa"/>
             <w:shd w:val="clear" w:color="auto" w:fill="F3F3F3"/>
           </w:tcPr>
           <w:p>
@@ -1248,7 +1275,7 @@
         </w:tc>
         <w:tc>
           <w:tcPr>
-            <w:tcW w:w="1070" w:type="dxa"/>
+            <w:tcW w:w="917" w:type="dxa"/>
             <w:shd w:val="clear" w:color="auto" w:fill="auto"/>
           </w:tcPr>
           <w:p>
@@ -1260,15 +1287,12 @@
                 <w:sz w:val="20"/>
               </w:rPr>
             </w:pPr>
-            <w:bookmarkStart w:id="6" w:name="indocumentado"/>
-            <w:r>
-              <w:rPr>
-                <w:sz w:val="20"/>
-                <w:highlight w:val="yellow"/>
-              </w:rPr>
-              <w:t>No</w:t>
-            </w:r>
-            <w:bookmarkEnd w:id="6"/>
+            <w:r>
+              <w:rPr>
+                <w:sz w:val="20"/>
+              </w:rPr>
+              <w:t>{#indoc}{indocumentado}{/indoc}</w:t>
+            </w:r>
           </w:p>
         </w:tc>
       </w:tr>
@@ -1279,7 +1303,7 @@
         </w:trPr>
         <w:tc>
           <w:tcPr>
-            <w:tcW w:w="2018" w:type="dxa"/>
+            <w:tcW w:w="2202" w:type="dxa"/>
             <w:shd w:val="clear" w:color="auto" w:fill="F3F3F3"/>
           </w:tcPr>
           <w:p>
@@ -1351,7 +1375,7 @@
         </w:tc>
         <w:tc>
           <w:tcPr>
-            <w:tcW w:w="3443" w:type="dxa"/>
+            <w:tcW w:w="3290" w:type="dxa"/>
             <w:gridSpan w:val="4"/>
             <w:shd w:val="clear" w:color="auto" w:fill="auto"/>
           </w:tcPr>
@@ -1363,8 +1387,8 @@
                 <w:sz w:val="20"/>
               </w:rPr>
             </w:pPr>
-            <w:bookmarkStart w:id="7" w:name="fechanacimiento"/>
-            <w:bookmarkEnd w:id="7"/>
+            <w:bookmarkStart w:id="6" w:name="fechanacimiento"/>
+            <w:bookmarkEnd w:id="6"/>
             <w:r>
               <w:rPr>
                 <w:sz w:val="20"/>
@@ -1392,7 +1416,7 @@
         </w:trPr>
         <w:tc>
           <w:tcPr>
-            <w:tcW w:w="2018" w:type="dxa"/>
+            <w:tcW w:w="2202" w:type="dxa"/>
             <w:shd w:val="clear" w:color="auto" w:fill="F3F3F3"/>
           </w:tcPr>
           <w:p>
@@ -1428,8 +1452,8 @@
                 <w:sz w:val="20"/>
               </w:rPr>
             </w:pPr>
-            <w:bookmarkStart w:id="8" w:name="padres"/>
-            <w:bookmarkEnd w:id="8"/>
+            <w:bookmarkStart w:id="7" w:name="padres"/>
+            <w:bookmarkEnd w:id="7"/>
             <w:r>
               <w:rPr>
                 <w:sz w:val="20"/>
@@ -1476,7 +1500,7 @@
         </w:tc>
         <w:tc>
           <w:tcPr>
-            <w:tcW w:w="3443" w:type="dxa"/>
+            <w:tcW w:w="3290" w:type="dxa"/>
             <w:gridSpan w:val="4"/>
             <w:shd w:val="clear" w:color="auto" w:fill="auto"/>
           </w:tcPr>
@@ -1488,8 +1512,8 @@
                 <w:sz w:val="20"/>
               </w:rPr>
             </w:pPr>
-            <w:bookmarkStart w:id="9" w:name="paisnacimiento"/>
-            <w:bookmarkEnd w:id="9"/>
+            <w:bookmarkStart w:id="8" w:name="paisnacimiento"/>
+            <w:bookmarkEnd w:id="8"/>
             <w:r>
               <w:rPr>
                 <w:sz w:val="20"/>
@@ -1518,7 +1542,7 @@
         </w:trPr>
         <w:tc>
           <w:tcPr>
-            <w:tcW w:w="2018" w:type="dxa"/>
+            <w:tcW w:w="2202" w:type="dxa"/>
             <w:shd w:val="clear" w:color="auto" w:fill="F3F3F3"/>
           </w:tcPr>
           <w:p>
@@ -1557,8 +1581,8 @@
                 <w:sz w:val="20"/>
               </w:rPr>
             </w:pPr>
-            <w:bookmarkStart w:id="10" w:name="domicilio"/>
-            <w:bookmarkEnd w:id="10"/>
+            <w:bookmarkStart w:id="9" w:name="domicilio"/>
+            <w:bookmarkEnd w:id="9"/>
             <w:r>
               <w:rPr>
                 <w:rFonts w:ascii="Tahoma" w:hAnsi="Tahoma" w:cs="Tahoma"/>
@@ -1609,7 +1633,7 @@
         </w:tc>
         <w:tc>
           <w:tcPr>
-            <w:tcW w:w="2547" w:type="dxa"/>
+            <w:tcW w:w="2394" w:type="dxa"/>
             <w:gridSpan w:val="2"/>
             <w:shd w:val="clear" w:color="auto" w:fill="auto"/>
           </w:tcPr>
@@ -1622,8 +1646,8 @@
                 <w:sz w:val="20"/>
               </w:rPr>
             </w:pPr>
-            <w:bookmarkStart w:id="11" w:name="provincia"/>
-            <w:bookmarkEnd w:id="11"/>
+            <w:bookmarkStart w:id="10" w:name="provincia"/>
+            <w:bookmarkEnd w:id="10"/>
             <w:r>
               <w:rPr>
                 <w:sz w:val="20"/>
@@ -1652,7 +1676,7 @@
         </w:trPr>
         <w:tc>
           <w:tcPr>
-            <w:tcW w:w="2018" w:type="dxa"/>
+            <w:tcW w:w="2202" w:type="dxa"/>
             <w:shd w:val="clear" w:color="auto" w:fill="F3F3F3"/>
           </w:tcPr>
           <w:p>
@@ -1676,7 +1700,7 @@
         </w:tc>
         <w:tc>
           <w:tcPr>
-            <w:tcW w:w="9292" w:type="dxa"/>
+            <w:tcW w:w="9139" w:type="dxa"/>
             <w:gridSpan w:val="8"/>
             <w:shd w:val="clear" w:color="auto" w:fill="auto"/>
           </w:tcPr>
@@ -1692,9 +1716,8 @@
               <w:rPr>
                 <w:rFonts w:ascii="Tahoma" w:hAnsi="Tahoma" w:cs="Tahoma"/>
                 <w:sz w:val="20"/>
-                <w:highlight w:val="yellow"/>
-              </w:rPr>
-              <w:t>Sí</w:t>
+              </w:rPr>
+              <w:t>{ordinal}{ordinalnoid}</w:t>
             </w:r>
           </w:p>
         </w:tc>
@@ -1754,8 +1777,8 @@
     </w:p>
     <w:tbl>
       <w:tblPr>
-        <w:tblW w:w="11199" w:type="dxa"/>
-        <w:tblInd w:w="-72" w:type="dxa"/>
+        <w:tblW w:w="11341" w:type="dxa"/>
+        <w:tblInd w:w="-289" w:type="dxa"/>
         <w:tblBorders>
           <w:top w:val="single" w:sz="4" w:space="0" w:color="auto"/>
           <w:left w:val="single" w:sz="4" w:space="0" w:color="auto"/>
@@ -1772,13 +1795,13 @@
         <w:tblLook w:val="0000" w:firstRow="0" w:lastRow="0" w:firstColumn="0" w:lastColumn="0" w:noHBand="0" w:noVBand="0"/>
       </w:tblPr>
       <w:tblGrid>
-        <w:gridCol w:w="3094"/>
+        <w:gridCol w:w="3311"/>
         <w:gridCol w:w="272"/>
         <w:gridCol w:w="1171"/>
         <w:gridCol w:w="992"/>
         <w:gridCol w:w="283"/>
         <w:gridCol w:w="709"/>
-        <w:gridCol w:w="4678"/>
+        <w:gridCol w:w="4603"/>
       </w:tblGrid>
       <w:tr>
         <w:trPr>
@@ -1786,7 +1809,7 @@
         </w:trPr>
         <w:tc>
           <w:tcPr>
-            <w:tcW w:w="3094" w:type="dxa"/>
+            <w:tcW w:w="3311" w:type="dxa"/>
             <w:shd w:val="clear" w:color="auto" w:fill="F3F3F3"/>
           </w:tcPr>
           <w:p>
@@ -1837,8 +1860,8 @@
                 <w:sz w:val="20"/>
               </w:rPr>
             </w:pPr>
-            <w:bookmarkStart w:id="12" w:name="fecha3"/>
-            <w:bookmarkEnd w:id="12"/>
+            <w:bookmarkStart w:id="11" w:name="fecha3"/>
+            <w:bookmarkEnd w:id="11"/>
             <w:r>
               <w:rPr>
                 <w:bCs/>
@@ -1916,7 +1939,7 @@
         </w:tc>
         <w:tc>
           <w:tcPr>
-            <w:tcW w:w="4678" w:type="dxa"/>
+            <w:tcW w:w="4603" w:type="dxa"/>
             <w:shd w:val="clear" w:color="auto" w:fill="auto"/>
           </w:tcPr>
           <w:p>
@@ -1937,8 +1960,8 @@
               </w:rPr>
               <w:t xml:space="preserve"> </w:t>
             </w:r>
-            <w:bookmarkStart w:id="13" w:name="lugardetencion2"/>
-            <w:bookmarkEnd w:id="13"/>
+            <w:bookmarkStart w:id="12" w:name="lugardetencion2"/>
+            <w:bookmarkEnd w:id="12"/>
             <w:r>
               <w:rPr>
                 <w:rFonts w:ascii="Tahoma" w:hAnsi="Tahoma" w:cs="Tahoma"/>
@@ -1970,7 +1993,7 @@
         </w:trPr>
         <w:tc>
           <w:tcPr>
-            <w:tcW w:w="3366" w:type="dxa"/>
+            <w:tcW w:w="3583" w:type="dxa"/>
             <w:gridSpan w:val="2"/>
             <w:shd w:val="clear" w:color="auto" w:fill="F3F3F3"/>
           </w:tcPr>
@@ -2007,8 +2030,27 @@
                 <w:sz w:val="20"/>
               </w:rPr>
             </w:pPr>
-            <w:bookmarkStart w:id="14" w:name="cuerpo"/>
-            <w:bookmarkEnd w:id="14"/>
+            <w:bookmarkStart w:id="13" w:name="cuerpo"/>
+            <w:bookmarkEnd w:id="13"/>
+            <w:r>
+              <w:rPr>
+                <w:rFonts w:ascii="Tahoma" w:hAnsi="Tahoma" w:cs="Tahoma"/>
+                <w:b w:val="0"/>
+                <w:sz w:val="20"/>
+              </w:rPr>
+              <w:t>{cuerpo}</w:t>
+            </w:r>
+          </w:p>
+          <w:p>
+            <w:pPr>
+              <w:pStyle w:val="Textoindependiente"/>
+              <w:jc w:val="left"/>
+              <w:rPr>
+                <w:rFonts w:ascii="Tahoma" w:hAnsi="Tahoma" w:cs="Tahoma"/>
+                <w:b w:val="0"/>
+                <w:sz w:val="20"/>
+              </w:rPr>
+            </w:pPr>
             <w:r>
               <w:rPr>
                 <w:rFonts w:ascii="Tahoma" w:hAnsi="Tahoma" w:cs="Tahoma"/>
@@ -2061,7 +2103,7 @@
         </w:tc>
         <w:tc>
           <w:tcPr>
-            <w:tcW w:w="5387" w:type="dxa"/>
+            <w:tcW w:w="5312" w:type="dxa"/>
             <w:gridSpan w:val="2"/>
             <w:shd w:val="clear" w:color="auto" w:fill="auto"/>
           </w:tcPr>
@@ -2075,8 +2117,8 @@
                 <w:sz w:val="20"/>
               </w:rPr>
             </w:pPr>
-            <w:bookmarkStart w:id="15" w:name="carnes"/>
-            <w:bookmarkEnd w:id="15"/>
+            <w:bookmarkStart w:id="14" w:name="carnes"/>
+            <w:bookmarkEnd w:id="14"/>
             <w:r>
               <w:rPr>
                 <w:rFonts w:ascii="Tahoma" w:hAnsi="Tahoma" w:cs="Tahoma"/>
@@ -2181,8 +2223,8 @@
     </w:p>
     <w:tbl>
       <w:tblPr>
-        <w:tblW w:w="0" w:type="auto"/>
-        <w:tblInd w:w="-105" w:type="dxa"/>
+        <w:tblW w:w="11341" w:type="dxa"/>
+        <w:tblInd w:w="-289" w:type="dxa"/>
         <w:tblBorders>
           <w:top w:val="single" w:sz="4" w:space="0" w:color="auto"/>
           <w:left w:val="single" w:sz="4" w:space="0" w:color="auto"/>
@@ -2199,8 +2241,8 @@
         <w:tblLook w:val="0000" w:firstRow="0" w:lastRow="0" w:firstColumn="0" w:lastColumn="0" w:noHBand="0" w:noVBand="0"/>
       </w:tblPr>
       <w:tblGrid>
-        <w:gridCol w:w="637"/>
-        <w:gridCol w:w="10700"/>
+        <w:gridCol w:w="821"/>
+        <w:gridCol w:w="10520"/>
       </w:tblGrid>
       <w:tr>
         <w:trPr>
@@ -2208,7 +2250,7 @@
         </w:trPr>
         <w:tc>
           <w:tcPr>
-            <w:tcW w:w="637" w:type="dxa"/>
+            <w:tcW w:w="821" w:type="dxa"/>
             <w:shd w:val="clear" w:color="auto" w:fill="F3F3F3"/>
           </w:tcPr>
           <w:p>
@@ -2227,7 +2269,7 @@
         </w:tc>
         <w:tc>
           <w:tcPr>
-            <w:tcW w:w="10700" w:type="dxa"/>
+            <w:tcW w:w="10520" w:type="dxa"/>
             <w:shd w:val="clear" w:color="auto" w:fill="auto"/>
           </w:tcPr>
           <w:p>
@@ -2235,8 +2277,8 @@
               <w:pStyle w:val="Encabezado1"/>
               <w:jc w:val="left"/>
             </w:pPr>
-            <w:bookmarkStart w:id="16" w:name="motivo3"/>
-            <w:bookmarkEnd w:id="16"/>
+            <w:bookmarkStart w:id="15" w:name="motivo3"/>
+            <w:bookmarkEnd w:id="15"/>
             <w:r>
               <w:t>{motivo}</w:t>
             </w:r>
@@ -2246,7 +2288,7 @@
       <w:tr>
         <w:tc>
           <w:tcPr>
-            <w:tcW w:w="637" w:type="dxa"/>
+            <w:tcW w:w="821" w:type="dxa"/>
             <w:shd w:val="clear" w:color="auto" w:fill="F3F3F3"/>
           </w:tcPr>
           <w:p>
@@ -2265,7 +2307,7 @@
         </w:tc>
         <w:tc>
           <w:tcPr>
-            <w:tcW w:w="10700" w:type="dxa"/>
+            <w:tcW w:w="10520" w:type="dxa"/>
             <w:shd w:val="clear" w:color="auto" w:fill="auto"/>
           </w:tcPr>
           <w:p>
@@ -2283,7 +2325,7 @@
       <w:tr>
         <w:tc>
           <w:tcPr>
-            <w:tcW w:w="637" w:type="dxa"/>
+            <w:tcW w:w="821" w:type="dxa"/>
             <w:shd w:val="clear" w:color="auto" w:fill="F3F3F3"/>
           </w:tcPr>
           <w:p>
@@ -2307,7 +2349,7 @@
         </w:tc>
         <w:tc>
           <w:tcPr>
-            <w:tcW w:w="10700" w:type="dxa"/>
+            <w:tcW w:w="10520" w:type="dxa"/>
             <w:shd w:val="clear" w:color="auto" w:fill="auto"/>
           </w:tcPr>
           <w:p>
@@ -2325,7 +2367,7 @@
       <w:tr>
         <w:tc>
           <w:tcPr>
-            <w:tcW w:w="637" w:type="dxa"/>
+            <w:tcW w:w="821" w:type="dxa"/>
             <w:shd w:val="clear" w:color="auto" w:fill="F3F3F3"/>
           </w:tcPr>
           <w:p>
@@ -2349,7 +2391,7 @@
         </w:tc>
         <w:tc>
           <w:tcPr>
-            <w:tcW w:w="10700" w:type="dxa"/>
+            <w:tcW w:w="10520" w:type="dxa"/>
             <w:shd w:val="clear" w:color="auto" w:fill="auto"/>
           </w:tcPr>
           <w:p>
@@ -2367,7 +2409,7 @@
       <w:tr>
         <w:tc>
           <w:tcPr>
-            <w:tcW w:w="637" w:type="dxa"/>
+            <w:tcW w:w="821" w:type="dxa"/>
             <w:shd w:val="clear" w:color="auto" w:fill="F3F3F3"/>
           </w:tcPr>
           <w:p>
@@ -2391,7 +2433,7 @@
         </w:tc>
         <w:tc>
           <w:tcPr>
-            <w:tcW w:w="10700" w:type="dxa"/>
+            <w:tcW w:w="10520" w:type="dxa"/>
             <w:shd w:val="clear" w:color="auto" w:fill="auto"/>
           </w:tcPr>
           <w:p>
@@ -2419,8 +2461,8 @@
     </w:p>
     <w:tbl>
       <w:tblPr>
-        <w:tblW w:w="0" w:type="auto"/>
-        <w:tblInd w:w="-105" w:type="dxa"/>
+        <w:tblW w:w="11341" w:type="dxa"/>
+        <w:tblInd w:w="-289" w:type="dxa"/>
         <w:tblLayout w:type="fixed"/>
         <w:tblCellMar>
           <w:left w:w="70" w:type="dxa"/>
@@ -2429,11 +2471,11 @@
         <w:tblLook w:val="0000" w:firstRow="0" w:lastRow="0" w:firstColumn="0" w:lastColumn="0" w:noHBand="0" w:noVBand="0"/>
       </w:tblPr>
       <w:tblGrid>
-        <w:gridCol w:w="3066"/>
+        <w:gridCol w:w="3250"/>
         <w:gridCol w:w="444"/>
         <w:gridCol w:w="3183"/>
         <w:gridCol w:w="2217"/>
-        <w:gridCol w:w="2427"/>
+        <w:gridCol w:w="2247"/>
       </w:tblGrid>
       <w:tr>
         <w:trPr>
@@ -2441,7 +2483,7 @@
         </w:trPr>
         <w:tc>
           <w:tcPr>
-            <w:tcW w:w="3510" w:type="dxa"/>
+            <w:tcW w:w="3694" w:type="dxa"/>
             <w:gridSpan w:val="2"/>
             <w:tcBorders>
               <w:top w:val="single" w:sz="4" w:space="0" w:color="000000"/>
@@ -2483,8 +2525,8 @@
             <w:r>
               <w:t xml:space="preserve"> </w:t>
             </w:r>
-            <w:bookmarkStart w:id="17" w:name="diligencias"/>
-            <w:bookmarkEnd w:id="17"/>
+            <w:bookmarkStart w:id="16" w:name="diligencias"/>
+            <w:bookmarkEnd w:id="16"/>
           </w:p>
         </w:tc>
         <w:tc>
@@ -2514,7 +2556,7 @@
         </w:tc>
         <w:tc>
           <w:tcPr>
-            <w:tcW w:w="2427" w:type="dxa"/>
+            <w:tcW w:w="2247" w:type="dxa"/>
             <w:tcBorders>
               <w:top w:val="single" w:sz="4" w:space="0" w:color="000000"/>
               <w:left w:val="single" w:sz="4" w:space="0" w:color="000000"/>
@@ -2545,7 +2587,7 @@
         </w:trPr>
         <w:tc>
           <w:tcPr>
-            <w:tcW w:w="3066" w:type="dxa"/>
+            <w:tcW w:w="3250" w:type="dxa"/>
             <w:tcBorders>
               <w:top w:val="single" w:sz="4" w:space="0" w:color="000000"/>
               <w:left w:val="single" w:sz="4" w:space="0" w:color="000000"/>
@@ -2570,7 +2612,7 @@
         </w:tc>
         <w:tc>
           <w:tcPr>
-            <w:tcW w:w="8271" w:type="dxa"/>
+            <w:tcW w:w="8091" w:type="dxa"/>
             <w:gridSpan w:val="4"/>
             <w:tcBorders>
               <w:top w:val="single" w:sz="4" w:space="0" w:color="000000"/>
@@ -2683,6 +2725,73 @@
     </w:pPr>
     <w:r>
       <w:rPr>
+        <w:noProof/>
+      </w:rPr>
+      <w:drawing>
+        <wp:anchor distT="0" distB="0" distL="114300" distR="114300" simplePos="0" relativeHeight="251659776" behindDoc="0" locked="0" layoutInCell="1" allowOverlap="1" wp14:anchorId="790FA5F6" wp14:editId="488E2D2F">
+          <wp:simplePos x="0" y="0"/>
+          <wp:positionH relativeFrom="column">
+            <wp:posOffset>3906804</wp:posOffset>
+          </wp:positionH>
+          <wp:positionV relativeFrom="paragraph">
+            <wp:posOffset>489396</wp:posOffset>
+          </wp:positionV>
+          <wp:extent cx="1358893" cy="526621"/>
+          <wp:effectExtent l="0" t="0" r="0" b="6985"/>
+          <wp:wrapNone/>
+          <wp:docPr id="1545167537" name="Picture 23"/>
+          <wp:cNvGraphicFramePr>
+            <a:graphicFrameLocks xmlns:a="http://schemas.openxmlformats.org/drawingml/2006/main" noChangeAspect="1"/>
+          </wp:cNvGraphicFramePr>
+          <a:graphic xmlns:a="http://schemas.openxmlformats.org/drawingml/2006/main">
+            <a:graphicData uri="http://schemas.openxmlformats.org/drawingml/2006/picture">
+              <pic:pic xmlns:pic="http://schemas.openxmlformats.org/drawingml/2006/picture">
+                <pic:nvPicPr>
+                  <pic:cNvPr id="1545167537" name="Picture 23"/>
+                  <pic:cNvPicPr>
+                    <a:picLocks noChangeAspect="1" noChangeArrowheads="1"/>
+                  </pic:cNvPicPr>
+                </pic:nvPicPr>
+                <pic:blipFill>
+                  <a:blip r:embed="rId1">
+                    <a:extLst>
+                      <a:ext uri="{28A0092B-C50C-407E-A947-70E740481C1C}">
+                        <a14:useLocalDpi xmlns:a14="http://schemas.microsoft.com/office/drawing/2010/main" val="0"/>
+                      </a:ext>
+                    </a:extLst>
+                  </a:blip>
+                  <a:stretch>
+                    <a:fillRect/>
+                  </a:stretch>
+                </pic:blipFill>
+                <pic:spPr bwMode="auto">
+                  <a:xfrm>
+                    <a:off x="0" y="0"/>
+                    <a:ext cx="1367960" cy="530135"/>
+                  </a:xfrm>
+                  <a:prstGeom prst="rect">
+                    <a:avLst/>
+                  </a:prstGeom>
+                  <a:noFill/>
+                  <a:ln>
+                    <a:noFill/>
+                  </a:ln>
+                  <a:effectLst/>
+                </pic:spPr>
+              </pic:pic>
+            </a:graphicData>
+          </a:graphic>
+          <wp14:sizeRelH relativeFrom="margin">
+            <wp14:pctWidth>0</wp14:pctWidth>
+          </wp14:sizeRelH>
+          <wp14:sizeRelV relativeFrom="margin">
+            <wp14:pctHeight>0</wp14:pctHeight>
+          </wp14:sizeRelV>
+        </wp:anchor>
+      </w:drawing>
+    </w:r>
+    <w:r>
+      <w:rPr>
         <w:b/>
         <w:noProof/>
         <w:color w:val="808080"/>
@@ -2692,16 +2801,16 @@
       <mc:AlternateContent>
         <mc:Choice Requires="wpg">
           <w:drawing>
-            <wp:anchor distT="0" distB="0" distL="0" distR="0" simplePos="0" relativeHeight="251657728" behindDoc="0" locked="0" layoutInCell="0" allowOverlap="1" wp14:anchorId="5B11CBA4" wp14:editId="7EE509B7">
+            <wp:anchor distT="0" distB="0" distL="0" distR="0" simplePos="0" relativeHeight="251657728" behindDoc="0" locked="0" layoutInCell="0" allowOverlap="1" wp14:anchorId="5B11CBA4" wp14:editId="0794FF18">
               <wp:simplePos x="0" y="0"/>
               <wp:positionH relativeFrom="column">
-                <wp:posOffset>-5080</wp:posOffset>
+                <wp:posOffset>-6350</wp:posOffset>
               </wp:positionH>
               <wp:positionV relativeFrom="paragraph">
-                <wp:posOffset>366395</wp:posOffset>
+                <wp:posOffset>367030</wp:posOffset>
               </wp:positionV>
-              <wp:extent cx="6910070" cy="1207135"/>
-              <wp:effectExtent l="0" t="0" r="0" b="0"/>
+              <wp:extent cx="6909435" cy="1206500"/>
+              <wp:effectExtent l="0" t="0" r="0" b="12700"/>
               <wp:wrapNone/>
               <wp:docPr id="259115705" name="Group 18"/>
               <wp:cNvGraphicFramePr>
@@ -2716,9 +2825,9 @@
                     <wpg:grpSpPr bwMode="auto">
                       <a:xfrm>
                         <a:off x="0" y="0"/>
-                        <a:ext cx="6910070" cy="1207135"/>
+                        <a:ext cx="6909435" cy="1206500"/>
                         <a:chOff x="-8" y="577"/>
-                        <a:chExt cx="10882" cy="1901"/>
+                        <a:chExt cx="10881" cy="1900"/>
                       </a:xfrm>
                     </wpg:grpSpPr>
                     <wpg:grpSp>
@@ -2827,7 +2936,7 @@
                           </pic:cNvPicPr>
                         </pic:nvPicPr>
                         <pic:blipFill>
-                          <a:blip r:embed="rId1">
+                          <a:blip r:embed="rId2">
                             <a:extLst>
                               <a:ext uri="{28A0092B-C50C-407E-A947-70E740481C1C}">
                                 <a14:useLocalDpi xmlns:a14="http://schemas.microsoft.com/office/drawing/2010/main" val="0"/>
@@ -2894,79 +3003,12 @@
                       </wpg:cNvGrpSpPr>
                       <wpg:grpSpPr bwMode="auto">
                         <a:xfrm>
-                          <a:off x="7727" y="577"/>
-                          <a:ext cx="3147" cy="1901"/>
-                          <a:chOff x="7727" y="577"/>
-                          <a:chExt cx="3147" cy="1901"/>
+                          <a:off x="7775" y="577"/>
+                          <a:ext cx="3098" cy="1900"/>
+                          <a:chOff x="7775" y="577"/>
+                          <a:chExt cx="3098" cy="1900"/>
                         </a:xfrm>
                       </wpg:grpSpPr>
-                      <pic:pic xmlns:pic="http://schemas.openxmlformats.org/drawingml/2006/picture">
-                        <pic:nvPicPr>
-                          <pic:cNvPr id="228803172" name="Picture 23"/>
-                          <pic:cNvPicPr>
-                            <a:picLocks noChangeAspect="1" noChangeArrowheads="1"/>
-                          </pic:cNvPicPr>
-                        </pic:nvPicPr>
-                        <pic:blipFill>
-                          <a:blip r:embed="rId2">
-                            <a:extLst>
-                              <a:ext uri="{28A0092B-C50C-407E-A947-70E740481C1C}">
-                                <a14:useLocalDpi xmlns:a14="http://schemas.microsoft.com/office/drawing/2010/main" val="0"/>
-                              </a:ext>
-                            </a:extLst>
-                          </a:blip>
-                          <a:srcRect/>
-                          <a:stretch>
-                            <a:fillRect/>
-                          </a:stretch>
-                        </pic:blipFill>
-                        <pic:spPr bwMode="auto">
-                          <a:xfrm>
-                            <a:off x="7727" y="851"/>
-                            <a:ext cx="625" cy="895"/>
-                          </a:xfrm>
-                          <a:prstGeom prst="rect">
-                            <a:avLst/>
-                          </a:prstGeom>
-                          <a:noFill/>
-                          <a:ln>
-                            <a:noFill/>
-                          </a:ln>
-                          <a:effectLst/>
-                          <a:extLst>
-                            <a:ext uri="{909E8E84-426E-40DD-AFC4-6F175D3DCCD1}">
-                              <a14:hiddenFill xmlns:a14="http://schemas.microsoft.com/office/drawing/2010/main">
-                                <a:blipFill dpi="0" rotWithShape="0">
-                                  <a:blip/>
-                                  <a:srcRect/>
-                                  <a:stretch>
-                                    <a:fillRect/>
-                                  </a:stretch>
-                                </a:blipFill>
-                              </a14:hiddenFill>
-                            </a:ext>
-                            <a:ext uri="{91240B29-F687-4F45-9708-019B960494DF}">
-                              <a14:hiddenLine xmlns:a14="http://schemas.microsoft.com/office/drawing/2010/main" w="9525">
-                                <a:solidFill>
-                                  <a:srgbClr val="3465A4"/>
-                                </a:solidFill>
-                                <a:round/>
-                                <a:headEnd/>
-                                <a:tailEnd/>
-                              </a14:hiddenLine>
-                            </a:ext>
-                            <a:ext uri="{AF507438-7753-43E0-B8FC-AC1667EBCBE1}">
-                              <a14:hiddenEffects xmlns:a14="http://schemas.microsoft.com/office/drawing/2010/main">
-                                <a:effectLst>
-                                  <a:outerShdw dist="35921" dir="2700000" algn="ctr" rotWithShape="0">
-                                    <a:srgbClr val="808080"/>
-                                  </a:outerShdw>
-                                </a:effectLst>
-                              </a14:hiddenEffects>
-                            </a:ext>
-                          </a:extLst>
-                        </pic:spPr>
-                      </pic:pic>
                       <wps:wsp>
                         <wps:cNvPr id="1887598286" name="Text Box 24"/>
                         <wps:cNvSpPr txBox="1">
@@ -3029,7 +3071,7 @@
                                   <w:sz w:val="18"/>
                                   <w:szCs w:val="18"/>
                                 </w:rPr>
-                                <w:t>DIRECCIÓN  GENERAL</w:t>
+                                <w:t>DIRECCIÓN GENERAL</w:t>
                               </w:r>
                             </w:p>
                             <w:p>
@@ -3174,7 +3216,7 @@
                               <w:pPr>
                                 <w:overflowPunct w:val="0"/>
                                 <w:rPr>
-                                  <w:rFonts w:ascii="Liberation Serif" w:eastAsia="NSimSun" w:hAnsi="Liberation Serif"/>
+                                  <w:rFonts w:ascii="Liberation Serif" w:eastAsia="NSimSun" w:hAnsi="Liberation Serif" w:hint="eastAsia"/>
                                   <w:kern w:val="2"/>
                                   <w:szCs w:val="24"/>
                                   <w:lang w:val="es-ES" w:bidi="hi-IN"/>
@@ -3236,7 +3278,7 @@
                               <w:pPr>
                                 <w:overflowPunct w:val="0"/>
                                 <w:rPr>
-                                  <w:rFonts w:ascii="Liberation Serif" w:eastAsia="NSimSun" w:hAnsi="Liberation Serif"/>
+                                  <w:rFonts w:ascii="Liberation Serif" w:eastAsia="NSimSun" w:hAnsi="Liberation Serif" w:hint="eastAsia"/>
                                   <w:kern w:val="2"/>
                                   <w:szCs w:val="24"/>
                                   <w:lang w:val="es-ES" w:bidi="hi-IN"/>
@@ -3247,7 +3289,7 @@
                               <w:pPr>
                                 <w:overflowPunct w:val="0"/>
                                 <w:rPr>
-                                  <w:rFonts w:ascii="Liberation Serif" w:eastAsia="NSimSun" w:hAnsi="Liberation Serif"/>
+                                  <w:rFonts w:ascii="Liberation Serif" w:eastAsia="NSimSun" w:hAnsi="Liberation Serif" w:hint="eastAsia"/>
                                   <w:kern w:val="2"/>
                                   <w:szCs w:val="24"/>
                                   <w:lang w:val="es-ES" w:bidi="hi-IN"/>
@@ -3275,7 +3317,7 @@
         </mc:Choice>
         <mc:Fallback>
           <w:pict>
-            <v:group w14:anchorId="5B11CBA4" id="Group 18" o:spid="_x0000_s1026" style="position:absolute;left:0;text-align:left;margin-left:-.4pt;margin-top:28.85pt;width:544.1pt;height:95.05pt;z-index:251657728;mso-wrap-distance-left:0;mso-wrap-distance-right:0" coordorigin="-8,577" coordsize="10882,1901" o:gfxdata="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" o:allowincell="f">
+            <v:group w14:anchorId="5B11CBA4" id="Group 18" o:spid="_x0000_s1026" style="position:absolute;left:0;text-align:left;margin-left:-.5pt;margin-top:28.9pt;width:544.05pt;height:95pt;z-index:251657728;mso-wrap-distance-left:0;mso-wrap-distance-right:0" coordorigin="-8,577" coordsize="10881,1900" o:gfxdata="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" o:allowincell="f">
               <v:group id="Group 19" o:spid="_x0000_s1027" style="position:absolute;left:-8;top:828;width:2592;height:984" coordorigin="-8,828" coordsize="2592,984" o:gfxdata="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">
                 <v:shapetype id="_x0000_t202" coordsize="21600,21600" o:spt="202" path="m,l,21600r21600,l21600,xe">
                   <v:stroke joinstyle="miter"/>
@@ -3347,13 +3389,8 @@
                   <v:imagedata r:id="rId3" o:title=""/>
                 </v:shape>
               </v:group>
-              <v:group id="Group 22" o:spid="_x0000_s1030" style="position:absolute;left:7727;top:577;width:3147;height:1901" coordorigin="7727,577" coordsize="3147,1901" o:gfxdata="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">
-                <v:shape id="Picture 23" o:spid="_x0000_s1031" type="#_x0000_t75" style="position:absolute;left:7727;top:851;width:625;height:895;visibility:visible;mso-wrap-style:square" o:gfxdata="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" strokecolor="#3465a4">
-                  <v:fill recolor="t" type="frame"/>
-                  <v:stroke joinstyle="round"/>
-                  <v:imagedata r:id="rId4" o:title=""/>
-                </v:shape>
-                <v:shape id="Text Box 24" o:spid="_x0000_s1032" type="#_x0000_t202" style="position:absolute;left:8354;top:644;width:2283;height:619;visibility:visible;mso-wrap-style:square;v-text-anchor:top" o:gfxdata="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" filled="f" stroked="f" strokecolor="#3465a4">
+              <v:group id="Group 22" o:spid="_x0000_s1030" style="position:absolute;left:7775;top:577;width:3098;height:1900" coordorigin="7775,577" coordsize="3098,1900" o:gfxdata="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">
+                <v:shape id="Text Box 24" o:spid="_x0000_s1031" type="#_x0000_t202" style="position:absolute;left:8354;top:644;width:2283;height:619;visibility:visible;mso-wrap-style:square;v-text-anchor:top" o:gfxdata="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" filled="f" stroked="f" strokecolor="#3465a4">
                   <v:stroke joinstyle="round"/>
                   <v:textbox inset="1.99mm,1.99mm,1.99mm,0">
                     <w:txbxContent>
@@ -3374,7 +3411,7 @@
                             <w:sz w:val="18"/>
                             <w:szCs w:val="18"/>
                           </w:rPr>
-                          <w:t>DIRECCIÓN  GENERAL</w:t>
+                          <w:t>DIRECCIÓN GENERAL</w:t>
                         </w:r>
                       </w:p>
                       <w:p>
@@ -3403,10 +3440,10 @@
                     </w:txbxContent>
                   </v:textbox>
                 </v:shape>
-                <v:rect id="Rectangle 25" o:spid="_x0000_s1033" style="position:absolute;left:7775;top:577;width:2931;height:72;visibility:visible;mso-wrap-style:none;v-text-anchor:middle" o:gfxdata="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" fillcolor="#c8c8c8" stroked="f" strokecolor="#3465a4">
+                <v:rect id="Rectangle 25" o:spid="_x0000_s1032" style="position:absolute;left:7775;top:577;width:2931;height:72;visibility:visible;mso-wrap-style:none;v-text-anchor:middle" o:gfxdata="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" fillcolor="#c8c8c8" stroked="f" strokecolor="#3465a4">
                   <v:stroke joinstyle="round"/>
                 </v:rect>
-                <v:shape id="Text Box 26" o:spid="_x0000_s1034" type="#_x0000_t202" style="position:absolute;left:8356;top:1250;width:2502;height:756;visibility:visible;mso-wrap-style:square;v-text-anchor:top" o:gfxdata="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" filled="f" stroked="f" strokecolor="#3465a4">
+                <v:shape id="Text Box 26" o:spid="_x0000_s1033" type="#_x0000_t202" style="position:absolute;left:8356;top:1250;width:2502;height:756;visibility:visible;mso-wrap-style:square;v-text-anchor:top" o:gfxdata="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" filled="f" stroked="f" strokecolor="#3465a4">
                   <v:stroke joinstyle="round"/>
                   <v:textbox inset="1.99mm,0,1.99mm,0">
                     <w:txbxContent>
@@ -3432,7 +3469,7 @@
                         <w:pPr>
                           <w:overflowPunct w:val="0"/>
                           <w:rPr>
-                            <w:rFonts w:ascii="Liberation Serif" w:eastAsia="NSimSun" w:hAnsi="Liberation Serif"/>
+                            <w:rFonts w:ascii="Liberation Serif" w:eastAsia="NSimSun" w:hAnsi="Liberation Serif" w:hint="eastAsia"/>
                             <w:kern w:val="2"/>
                             <w:szCs w:val="24"/>
                             <w:lang w:val="es-ES" w:bidi="hi-IN"/>
@@ -3442,7 +3479,7 @@
                     </w:txbxContent>
                   </v:textbox>
                 </v:shape>
-                <v:shape id="Text Box 27" o:spid="_x0000_s1035" type="#_x0000_t202" style="position:absolute;left:8371;top:1721;width:2502;height:756;visibility:visible;mso-wrap-style:square;v-text-anchor:top" o:gfxdata="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" filled="f" stroked="f" strokecolor="#3465a4">
+                <v:shape id="Text Box 27" o:spid="_x0000_s1034" type="#_x0000_t202" style="position:absolute;left:8371;top:1721;width:2502;height:756;visibility:visible;mso-wrap-style:square;v-text-anchor:top" o:gfxdata="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" filled="f" stroked="f" strokecolor="#3465a4">
                   <v:stroke joinstyle="round"/>
                   <v:textbox inset="1.99mm,0,1.99mm,0">
                     <w:txbxContent>
@@ -3450,7 +3487,7 @@
                         <w:pPr>
                           <w:overflowPunct w:val="0"/>
                           <w:rPr>
-                            <w:rFonts w:ascii="Liberation Serif" w:eastAsia="NSimSun" w:hAnsi="Liberation Serif"/>
+                            <w:rFonts w:ascii="Liberation Serif" w:eastAsia="NSimSun" w:hAnsi="Liberation Serif" w:hint="eastAsia"/>
                             <w:kern w:val="2"/>
                             <w:szCs w:val="24"/>
                             <w:lang w:val="es-ES" w:bidi="hi-IN"/>
@@ -3461,7 +3498,7 @@
                         <w:pPr>
                           <w:overflowPunct w:val="0"/>
                           <w:rPr>
-                            <w:rFonts w:ascii="Liberation Serif" w:eastAsia="NSimSun" w:hAnsi="Liberation Serif"/>
+                            <w:rFonts w:ascii="Liberation Serif" w:eastAsia="NSimSun" w:hAnsi="Liberation Serif" w:hint="eastAsia"/>
                             <w:kern w:val="2"/>
                             <w:szCs w:val="24"/>
                             <w:lang w:val="es-ES" w:bidi="hi-IN"/>
@@ -3490,6 +3527,7 @@
     <w:lvl w:ilvl="0">
       <w:start w:val="1"/>
       <w:numFmt w:val="none"/>
+      <w:pStyle w:val="Ttulo1"/>
       <w:suff w:val="nothing"/>
       <w:lvlText w:val=""/>
       <w:lvlJc w:val="left"/>
@@ -3506,6 +3544,7 @@
     <w:lvl w:ilvl="1">
       <w:start w:val="1"/>
       <w:numFmt w:val="none"/>
+      <w:pStyle w:val="Ttulo2"/>
       <w:suff w:val="nothing"/>
       <w:lvlText w:val=""/>
       <w:lvlJc w:val="left"/>
@@ -3522,6 +3561,7 @@
     <w:lvl w:ilvl="2">
       <w:start w:val="1"/>
       <w:numFmt w:val="none"/>
+      <w:pStyle w:val="Ttulo3"/>
       <w:suff w:val="nothing"/>
       <w:lvlText w:val=""/>
       <w:lvlJc w:val="left"/>
@@ -3538,6 +3578,7 @@
     <w:lvl w:ilvl="3">
       <w:start w:val="1"/>
       <w:numFmt w:val="none"/>
+      <w:pStyle w:val="Ttulo4"/>
       <w:suff w:val="nothing"/>
       <w:lvlText w:val=""/>
       <w:lvlJc w:val="left"/>
@@ -3554,6 +3595,7 @@
     <w:lvl w:ilvl="4">
       <w:start w:val="1"/>
       <w:numFmt w:val="none"/>
+      <w:pStyle w:val="Ttulo5"/>
       <w:suff w:val="nothing"/>
       <w:lvlText w:val=""/>
       <w:lvlJc w:val="left"/>
@@ -3567,6 +3609,7 @@
     <w:lvl w:ilvl="5">
       <w:start w:val="1"/>
       <w:numFmt w:val="none"/>
+      <w:pStyle w:val="Ttulo6"/>
       <w:suff w:val="nothing"/>
       <w:lvlText w:val=""/>
       <w:lvlJc w:val="left"/>
@@ -3650,6 +3693,50 @@
     <w:lsdException w:name="Subtitle" w:qFormat="1"/>
     <w:lsdException w:name="Strong" w:qFormat="1"/>
     <w:lsdException w:name="Emphasis" w:qFormat="1"/>
+    <w:lsdException w:name="Normal Table" w:semiHidden="1" w:unhideWhenUsed="1"/>
+    <w:lsdException w:name="Table Simple 1" w:semiHidden="1" w:unhideWhenUsed="1"/>
+    <w:lsdException w:name="Table Simple 2" w:semiHidden="1" w:unhideWhenUsed="1"/>
+    <w:lsdException w:name="Table Simple 3" w:semiHidden="1" w:unhideWhenUsed="1"/>
+    <w:lsdException w:name="Table Classic 1" w:semiHidden="1" w:unhideWhenUsed="1"/>
+    <w:lsdException w:name="Table Classic 2" w:semiHidden="1" w:unhideWhenUsed="1"/>
+    <w:lsdException w:name="Table Classic 3" w:semiHidden="1" w:unhideWhenUsed="1"/>
+    <w:lsdException w:name="Table Classic 4" w:semiHidden="1" w:unhideWhenUsed="1"/>
+    <w:lsdException w:name="Table Colorful 1" w:semiHidden="1" w:unhideWhenUsed="1"/>
+    <w:lsdException w:name="Table Colorful 2" w:semiHidden="1" w:unhideWhenUsed="1"/>
+    <w:lsdException w:name="Table Colorful 3" w:semiHidden="1" w:unhideWhenUsed="1"/>
+    <w:lsdException w:name="Table Columns 1" w:semiHidden="1" w:unhideWhenUsed="1"/>
+    <w:lsdException w:name="Table Columns 2" w:semiHidden="1" w:unhideWhenUsed="1"/>
+    <w:lsdException w:name="Table Columns 3" w:semiHidden="1" w:unhideWhenUsed="1"/>
+    <w:lsdException w:name="Table Columns 4" w:semiHidden="1" w:unhideWhenUsed="1"/>
+    <w:lsdException w:name="Table Columns 5" w:semiHidden="1" w:unhideWhenUsed="1"/>
+    <w:lsdException w:name="Table Grid 1" w:semiHidden="1" w:unhideWhenUsed="1"/>
+    <w:lsdException w:name="Table Grid 2" w:semiHidden="1" w:unhideWhenUsed="1"/>
+    <w:lsdException w:name="Table Grid 3" w:semiHidden="1" w:unhideWhenUsed="1"/>
+    <w:lsdException w:name="Table Grid 4" w:semiHidden="1" w:unhideWhenUsed="1"/>
+    <w:lsdException w:name="Table Grid 5" w:semiHidden="1" w:unhideWhenUsed="1"/>
+    <w:lsdException w:name="Table Grid 6" w:semiHidden="1" w:unhideWhenUsed="1"/>
+    <w:lsdException w:name="Table Grid 7" w:semiHidden="1" w:unhideWhenUsed="1"/>
+    <w:lsdException w:name="Table Grid 8" w:semiHidden="1" w:unhideWhenUsed="1"/>
+    <w:lsdException w:name="Table List 1" w:semiHidden="1" w:unhideWhenUsed="1"/>
+    <w:lsdException w:name="Table List 2" w:semiHidden="1" w:unhideWhenUsed="1"/>
+    <w:lsdException w:name="Table List 3" w:semiHidden="1" w:unhideWhenUsed="1"/>
+    <w:lsdException w:name="Table List 4" w:semiHidden="1" w:unhideWhenUsed="1"/>
+    <w:lsdException w:name="Table List 5" w:semiHidden="1" w:unhideWhenUsed="1"/>
+    <w:lsdException w:name="Table List 6" w:semiHidden="1" w:unhideWhenUsed="1"/>
+    <w:lsdException w:name="Table List 7" w:semiHidden="1" w:unhideWhenUsed="1"/>
+    <w:lsdException w:name="Table List 8" w:semiHidden="1" w:unhideWhenUsed="1"/>
+    <w:lsdException w:name="Table 3D effects 1" w:semiHidden="1" w:unhideWhenUsed="1"/>
+    <w:lsdException w:name="Table 3D effects 2" w:semiHidden="1" w:unhideWhenUsed="1"/>
+    <w:lsdException w:name="Table 3D effects 3" w:semiHidden="1" w:unhideWhenUsed="1"/>
+    <w:lsdException w:name="Table Contemporary" w:semiHidden="1" w:unhideWhenUsed="1"/>
+    <w:lsdException w:name="Table Elegant" w:semiHidden="1" w:unhideWhenUsed="1"/>
+    <w:lsdException w:name="Table Professional" w:semiHidden="1" w:unhideWhenUsed="1"/>
+    <w:lsdException w:name="Table Subtle 1" w:semiHidden="1" w:unhideWhenUsed="1"/>
+    <w:lsdException w:name="Table Subtle 2" w:semiHidden="1" w:unhideWhenUsed="1"/>
+    <w:lsdException w:name="Table Web 1" w:semiHidden="1" w:unhideWhenUsed="1"/>
+    <w:lsdException w:name="Table Web 2" w:semiHidden="1" w:unhideWhenUsed="1"/>
+    <w:lsdException w:name="Table Web 3" w:semiHidden="1" w:unhideWhenUsed="1"/>
+    <w:lsdException w:name="Table Theme" w:semiHidden="1" w:unhideWhenUsed="1"/>
     <w:lsdException w:name="Placeholder Text" w:semiHidden="1" w:uiPriority="99"/>
     <w:lsdException w:name="No Spacing" w:uiPriority="1" w:qFormat="1"/>
     <w:lsdException w:name="Light Shading" w:uiPriority="60"/>
@@ -4002,11 +4089,15 @@
   </w:style>
   <w:style w:type="character" w:default="1" w:styleId="Fuentedeprrafopredeter">
     <w:name w:val="Default Paragraph Font"/>
+    <w:uiPriority w:val="1"/>
     <w:semiHidden/>
+    <w:unhideWhenUsed/>
   </w:style>
   <w:style w:type="table" w:default="1" w:styleId="Tablanormal">
     <w:name w:val="Normal Table"/>
+    <w:uiPriority w:val="99"/>
     <w:semiHidden/>
+    <w:unhideWhenUsed/>
     <w:tblPr>
       <w:tblInd w:w="0" w:type="dxa"/>
       <w:tblCellMar>
@@ -4019,7 +4110,9 @@
   </w:style>
   <w:style w:type="numbering" w:default="1" w:styleId="Sinlista">
     <w:name w:val="No List"/>
+    <w:uiPriority w:val="99"/>
     <w:semiHidden/>
+    <w:unhideWhenUsed/>
   </w:style>
   <w:style w:type="character" w:customStyle="1" w:styleId="WW8Num1z0">
     <w:name w:val="WW8Num1z0"/>

</xml_diff>

<commit_message>
Update index.html & /templates/n2.docx
</commit_message>
<xml_diff>
--- a/pelayo/templates/n2.docx
+++ b/pelayo/templates/n2.docx
@@ -3458,14 +3458,16 @@
               <w:pStyle w:val="Encabezado1"/>
               <w:jc w:val="left"/>
               <w:rPr>
-                <w:sz w:val="20"/>
-              </w:rPr>
-            </w:pPr>
-            <w:r>
-              <w:rPr>
-                <w:b/>
-                <w:bCs/>
-                <w:sz w:val="20"/>
+                <w:sz w:val="24"/>
+                <w:szCs w:val="24"/>
+              </w:rPr>
+            </w:pPr>
+            <w:r>
+              <w:rPr>
+                <w:b/>
+                <w:bCs/>
+                <w:sz w:val="24"/>
+                <w:szCs w:val="24"/>
               </w:rPr>
               <w:t>FECHA:</w:t>
             </w:r>
@@ -3486,12 +3488,14 @@
             <w:pPr>
               <w:pStyle w:val="Encabezado1"/>
               <w:rPr>
-                <w:sz w:val="20"/>
-              </w:rPr>
-            </w:pPr>
-            <w:r>
-              <w:rPr>
-                <w:sz w:val="20"/>
+                <w:sz w:val="24"/>
+                <w:szCs w:val="24"/>
+              </w:rPr>
+            </w:pPr>
+            <w:r>
+              <w:rPr>
+                <w:sz w:val="24"/>
+                <w:szCs w:val="24"/>
               </w:rPr>
               <w:t>{fecha}</w:t>
             </w:r>

</xml_diff>